<commit_message>
Acerto na Conclusão da curva de valor
Enviado por email pela Maria
</commit_message>
<xml_diff>
--- a/O Ambiente Econômico e a Gestão Estratégica dos Negócios/Exercicios/Planejamento e Gestão Estratégica_Trabalho Final.docx
+++ b/O Ambiente Econômico e a Gestão Estratégica dos Negócios/Exercicios/Planejamento e Gestão Estratégica_Trabalho Final.docx
@@ -1,6 +1,6 @@
 
 <file path=word/document.xml><?xml version="1.0" encoding="utf-8"?>
-<w:document xmlns:ve="http://schemas.openxmlformats.org/markup-compatibility/2006" xmlns:o="urn:schemas-microsoft-com:office:office" xmlns:r="http://schemas.openxmlformats.org/officeDocument/2006/relationships" xmlns:m="http://schemas.openxmlformats.org/officeDocument/2006/math" xmlns:v="urn:schemas-microsoft-com:vml" xmlns:wp="http://schemas.openxmlformats.org/drawingml/2006/wordprocessingDrawing" xmlns:w10="urn:schemas-microsoft-com:office:word" xmlns:w="http://schemas.openxmlformats.org/wordprocessingml/2006/main" xmlns:wne="http://schemas.microsoft.com/office/word/2006/wordml">
+<w:document xmlns:wpc="http://schemas.microsoft.com/office/word/2010/wordprocessingCanvas" xmlns:mo="http://schemas.microsoft.com/office/mac/office/2008/main" xmlns:mc="http://schemas.openxmlformats.org/markup-compatibility/2006" xmlns:mv="urn:schemas-microsoft-com:mac:vml" xmlns:o="urn:schemas-microsoft-com:office:office" xmlns:r="http://schemas.openxmlformats.org/officeDocument/2006/relationships" xmlns:m="http://schemas.openxmlformats.org/officeDocument/2006/math" xmlns:v="urn:schemas-microsoft-com:vml" xmlns:wp14="http://schemas.microsoft.com/office/word/2010/wordprocessingDrawing" xmlns:wp="http://schemas.openxmlformats.org/drawingml/2006/wordprocessingDrawing" xmlns:w10="urn:schemas-microsoft-com:office:word" xmlns:w="http://schemas.openxmlformats.org/wordprocessingml/2006/main" xmlns:w14="http://schemas.microsoft.com/office/word/2010/wordml" xmlns:wpg="http://schemas.microsoft.com/office/word/2010/wordprocessingGroup" xmlns:wpi="http://schemas.microsoft.com/office/word/2010/wordprocessingInk" xmlns:wne="http://schemas.microsoft.com/office/word/2006/wordml" xmlns:wps="http://schemas.microsoft.com/office/word/2010/wordprocessingShape" mc:Ignorable="w14 wp14">
   <w:body>
     <w:p>
       <w:pPr>
@@ -716,7 +716,7 @@
     </w:p>
     <w:p>
       <w:pPr>
-        <w:pStyle w:val="PargrafodaLista"/>
+        <w:pStyle w:val="ListParagraph"/>
         <w:numPr>
           <w:ilvl w:val="0"/>
           <w:numId w:val="1"/>
@@ -772,7 +772,7 @@
           <w:left w:w="0" w:type="dxa"/>
           <w:right w:w="0" w:type="dxa"/>
         </w:tblCellMar>
-        <w:tblLook w:val="04A0"/>
+        <w:tblLook w:val="04A0" w:firstRow="1" w:lastRow="0" w:firstColumn="1" w:lastColumn="0" w:noHBand="0" w:noVBand="1"/>
       </w:tblPr>
       <w:tblGrid>
         <w:gridCol w:w="1570"/>
@@ -2577,7 +2577,7 @@
     </w:p>
     <w:p>
       <w:pPr>
-        <w:pStyle w:val="PargrafodaLista"/>
+        <w:pStyle w:val="ListParagraph"/>
         <w:numPr>
           <w:ilvl w:val="0"/>
           <w:numId w:val="1"/>
@@ -2626,7 +2626,7 @@
           <w:left w:w="0" w:type="dxa"/>
           <w:right w:w="0" w:type="dxa"/>
         </w:tblCellMar>
-        <w:tblLook w:val="04A0"/>
+        <w:tblLook w:val="04A0" w:firstRow="1" w:lastRow="0" w:firstColumn="1" w:lastColumn="0" w:noHBand="0" w:noVBand="1"/>
       </w:tblPr>
       <w:tblGrid>
         <w:gridCol w:w="2262"/>
@@ -4614,7 +4614,7 @@
     </w:p>
     <w:p>
       <w:pPr>
-        <w:pStyle w:val="PargrafodaLista"/>
+        <w:pStyle w:val="ListParagraph"/>
         <w:numPr>
           <w:ilvl w:val="0"/>
           <w:numId w:val="1"/>
@@ -4659,7 +4659,7 @@
     </w:p>
     <w:p>
       <w:pPr>
-        <w:pStyle w:val="PargrafodaLista"/>
+        <w:pStyle w:val="ListParagraph"/>
         <w:numPr>
           <w:ilvl w:val="0"/>
           <w:numId w:val="3"/>
@@ -4683,7 +4683,7 @@
     </w:p>
     <w:p>
       <w:pPr>
-        <w:pStyle w:val="PargrafodaLista"/>
+        <w:pStyle w:val="ListParagraph"/>
         <w:numPr>
           <w:ilvl w:val="0"/>
           <w:numId w:val="3"/>
@@ -4707,7 +4707,7 @@
     </w:p>
     <w:p>
       <w:pPr>
-        <w:pStyle w:val="PargrafodaLista"/>
+        <w:pStyle w:val="ListParagraph"/>
         <w:numPr>
           <w:ilvl w:val="0"/>
           <w:numId w:val="3"/>
@@ -4748,7 +4748,7 @@
           <w:left w:w="0" w:type="dxa"/>
           <w:right w:w="0" w:type="dxa"/>
         </w:tblCellMar>
-        <w:tblLook w:val="04A0"/>
+        <w:tblLook w:val="04A0" w:firstRow="1" w:lastRow="0" w:firstColumn="1" w:lastColumn="0" w:noHBand="0" w:noVBand="1"/>
       </w:tblPr>
       <w:tblGrid>
         <w:gridCol w:w="1865"/>
@@ -8690,8 +8690,10 @@
       <w:r>
         <w:rPr>
           <w:rFonts w:ascii="Times New Roman" w:hAnsi="Times New Roman" w:cs="Times New Roman"/>
+          <w:noProof/>
           <w:sz w:val="24"/>
           <w:szCs w:val="24"/>
+          <w:lang w:val="en-US"/>
         </w:rPr>
         <w:drawing>
           <wp:inline distT="0" distB="0" distL="0" distR="0">
@@ -8701,7 +8703,7 @@
             <wp:cNvGraphicFramePr/>
             <a:graphic xmlns:a="http://schemas.openxmlformats.org/drawingml/2006/main">
               <a:graphicData uri="http://schemas.openxmlformats.org/drawingml/2006/chart">
-                <c:chart xmlns:c="http://schemas.openxmlformats.org/drawingml/2006/chart" xmlns:r="http://schemas.openxmlformats.org/officeDocument/2006/relationships" r:id="rId5"/>
+                <c:chart xmlns:c="http://schemas.openxmlformats.org/drawingml/2006/chart" xmlns:r="http://schemas.openxmlformats.org/officeDocument/2006/relationships" r:id="rId6"/>
               </a:graphicData>
             </a:graphic>
           </wp:inline>
@@ -8716,7 +8718,7 @@
           <w:left w:w="0" w:type="dxa"/>
           <w:right w:w="0" w:type="dxa"/>
         </w:tblCellMar>
-        <w:tblLook w:val="04A0"/>
+        <w:tblLook w:val="04A0" w:firstRow="1" w:lastRow="0" w:firstColumn="1" w:lastColumn="0" w:noHBand="0" w:noVBand="1"/>
       </w:tblPr>
       <w:tblGrid>
         <w:gridCol w:w="1865"/>
@@ -8817,7 +8819,23 @@
                 <w:sz w:val="20"/>
                 <w:szCs w:val="20"/>
               </w:rPr>
-              <w:t>, é possível observar que a empresa está bem posicionada no que diz respeito a alguns dos atributos mais valorizados pelos clientes (customização, atendimento, assistência técnica), o que gera valor no relacionamento com o cliente. Além disso, identifica-se também do ponto de vista da própria organização, a empresa também tem uma posição interessante, pois se coloca bem em importante</w:t>
+              <w:t xml:space="preserve">, é possível observar que a empresa está bem posicionada no que diz respeito a alguns dos atributos mais valorizados pelos clientes (customização, </w:t>
+            </w:r>
+            <w:r>
+              <w:rPr>
+                <w:rFonts w:ascii="Times New Roman" w:hAnsi="Times New Roman" w:cs="Times New Roman"/>
+                <w:sz w:val="20"/>
+                <w:szCs w:val="20"/>
+              </w:rPr>
+              <w:t xml:space="preserve">preço, tempo de entrega e </w:t>
+            </w:r>
+            <w:r>
+              <w:rPr>
+                <w:rFonts w:ascii="Times New Roman" w:hAnsi="Times New Roman" w:cs="Times New Roman"/>
+                <w:sz w:val="20"/>
+                <w:szCs w:val="20"/>
+              </w:rPr>
+              <w:t>assistência técnica), o que gera valor no relacionamento com o cliente. Além disso, identifica-se também do ponto de vista da própria organização, a empresa também tem uma posição interessante, pois se coloca bem em importante</w:t>
             </w:r>
             <w:r>
               <w:rPr>
@@ -8833,15 +8851,49 @@
                 <w:sz w:val="20"/>
                 <w:szCs w:val="20"/>
               </w:rPr>
-              <w:t xml:space="preserve"> fatores de competitividade (tecnologia, independência, custo</w:t>
-            </w:r>
-            <w:r>
-              <w:rPr>
-                <w:rFonts w:ascii="Times New Roman" w:hAnsi="Times New Roman" w:cs="Times New Roman"/>
-                <w:sz w:val="20"/>
-                <w:szCs w:val="20"/>
-              </w:rPr>
-              <w:t xml:space="preserve"> e velocidade de reação a novas demandas.</w:t>
+              <w:t xml:space="preserve"> fatores d</w:t>
+            </w:r>
+            <w:r>
+              <w:rPr>
+                <w:rFonts w:ascii="Times New Roman" w:hAnsi="Times New Roman" w:cs="Times New Roman"/>
+                <w:sz w:val="20"/>
+                <w:szCs w:val="20"/>
+              </w:rPr>
+              <w:t>e</w:t>
+            </w:r>
+            <w:bookmarkStart w:id="0" w:name="_GoBack"/>
+            <w:bookmarkEnd w:id="0"/>
+            <w:r>
+              <w:rPr>
+                <w:rFonts w:ascii="Times New Roman" w:hAnsi="Times New Roman" w:cs="Times New Roman"/>
+                <w:sz w:val="20"/>
+                <w:szCs w:val="20"/>
+              </w:rPr>
+              <w:t xml:space="preserve"> competitividade (tecnologia</w:t>
+            </w:r>
+            <w:r>
+              <w:rPr>
+                <w:rFonts w:ascii="Times New Roman" w:hAnsi="Times New Roman" w:cs="Times New Roman"/>
+                <w:sz w:val="20"/>
+                <w:szCs w:val="20"/>
+              </w:rPr>
+              <w:t>, custo</w:t>
+            </w:r>
+            <w:r>
+              <w:rPr>
+                <w:rFonts w:ascii="Times New Roman" w:hAnsi="Times New Roman" w:cs="Times New Roman"/>
+                <w:sz w:val="20"/>
+                <w:szCs w:val="20"/>
+              </w:rPr>
+              <w:t xml:space="preserve"> e veloci</w:t>
+            </w:r>
+            <w:r>
+              <w:rPr>
+                <w:rFonts w:ascii="Times New Roman" w:hAnsi="Times New Roman" w:cs="Times New Roman"/>
+                <w:sz w:val="20"/>
+                <w:szCs w:val="20"/>
+              </w:rPr>
+              <w:t>dade de reação a novas demandas</w:t>
             </w:r>
             <w:r>
               <w:rPr>
@@ -8857,7 +8909,7 @@
     </w:tbl>
     <w:p>
       <w:pPr>
-        <w:pStyle w:val="PargrafodaLista"/>
+        <w:pStyle w:val="ListParagraph"/>
         <w:numPr>
           <w:ilvl w:val="0"/>
           <w:numId w:val="1"/>
@@ -8920,7 +8972,7 @@
           <w:left w:w="70" w:type="dxa"/>
           <w:right w:w="70" w:type="dxa"/>
         </w:tblCellMar>
-        <w:tblLook w:val="04A0"/>
+        <w:tblLook w:val="04A0" w:firstRow="1" w:lastRow="0" w:firstColumn="1" w:lastColumn="0" w:noHBand="0" w:noVBand="1"/>
       </w:tblPr>
       <w:tblGrid>
         <w:gridCol w:w="1713"/>
@@ -10641,7 +10693,7 @@
     </w:p>
     <w:p>
       <w:pPr>
-        <w:pStyle w:val="PargrafodaLista"/>
+        <w:pStyle w:val="ListParagraph"/>
         <w:numPr>
           <w:ilvl w:val="0"/>
           <w:numId w:val="1"/>
@@ -10881,7 +10933,7 @@
 </file>
 
 <file path=word/numbering.xml><?xml version="1.0" encoding="utf-8"?>
-<w:numbering xmlns:ve="http://schemas.openxmlformats.org/markup-compatibility/2006" xmlns:o="urn:schemas-microsoft-com:office:office" xmlns:r="http://schemas.openxmlformats.org/officeDocument/2006/relationships" xmlns:m="http://schemas.openxmlformats.org/officeDocument/2006/math" xmlns:v="urn:schemas-microsoft-com:vml" xmlns:wp="http://schemas.openxmlformats.org/drawingml/2006/wordprocessingDrawing" xmlns:w10="urn:schemas-microsoft-com:office:word" xmlns:w="http://schemas.openxmlformats.org/wordprocessingml/2006/main" xmlns:wne="http://schemas.microsoft.com/office/word/2006/wordml">
+<w:numbering xmlns:wpc="http://schemas.microsoft.com/office/word/2010/wordprocessingCanvas" xmlns:mo="http://schemas.microsoft.com/office/mac/office/2008/main" xmlns:mc="http://schemas.openxmlformats.org/markup-compatibility/2006" xmlns:mv="urn:schemas-microsoft-com:mac:vml" xmlns:o="urn:schemas-microsoft-com:office:office" xmlns:r="http://schemas.openxmlformats.org/officeDocument/2006/relationships" xmlns:m="http://schemas.openxmlformats.org/officeDocument/2006/math" xmlns:v="urn:schemas-microsoft-com:vml" xmlns:wp14="http://schemas.microsoft.com/office/word/2010/wordprocessingDrawing" xmlns:wp="http://schemas.openxmlformats.org/drawingml/2006/wordprocessingDrawing" xmlns:w10="urn:schemas-microsoft-com:office:word" xmlns:w="http://schemas.openxmlformats.org/wordprocessingml/2006/main" xmlns:w14="http://schemas.microsoft.com/office/word/2010/wordml" xmlns:wpg="http://schemas.microsoft.com/office/word/2010/wordprocessingGroup" xmlns:wpi="http://schemas.microsoft.com/office/word/2010/wordprocessingInk" xmlns:wne="http://schemas.microsoft.com/office/word/2006/wordml" xmlns:wps="http://schemas.microsoft.com/office/word/2010/wordprocessingShape" mc:Ignorable="w14 wp14">
   <w:abstractNum w:abstractNumId="0">
     <w:nsid w:val="2E1D5B83"/>
     <w:multiLevelType w:val="hybridMultilevel"/>
@@ -11380,7 +11432,7 @@
 </file>
 
 <file path=word/styles.xml><?xml version="1.0" encoding="utf-8"?>
-<w:styles xmlns:r="http://schemas.openxmlformats.org/officeDocument/2006/relationships" xmlns:w="http://schemas.openxmlformats.org/wordprocessingml/2006/main">
+<w:styles xmlns:mc="http://schemas.openxmlformats.org/markup-compatibility/2006" xmlns:r="http://schemas.openxmlformats.org/officeDocument/2006/relationships" xmlns:w="http://schemas.openxmlformats.org/wordprocessingml/2006/main" xmlns:w14="http://schemas.microsoft.com/office/word/2010/wordml" mc:Ignorable="w14">
   <w:docDefaults>
     <w:rPrDefault>
       <w:rPr>
@@ -11396,7 +11448,7 @@
       </w:pPr>
     </w:pPrDefault>
   </w:docDefaults>
-  <w:latentStyles w:defLockedState="0" w:defUIPriority="99" w:defSemiHidden="1" w:defUnhideWhenUsed="1" w:defQFormat="0" w:count="267">
+  <w:latentStyles w:defLockedState="0" w:defUIPriority="99" w:defSemiHidden="1" w:defUnhideWhenUsed="1" w:defQFormat="0" w:count="276">
     <w:lsdException w:name="Normal" w:semiHidden="0" w:uiPriority="0" w:unhideWhenUsed="0" w:qFormat="1"/>
     <w:lsdException w:name="heading 1" w:semiHidden="0" w:uiPriority="9" w:unhideWhenUsed="0" w:qFormat="1"/>
     <w:lsdException w:name="heading 2" w:uiPriority="9" w:qFormat="1"/>
@@ -11540,18 +11592,17 @@
     <w:qFormat/>
     <w:rsid w:val="000B4456"/>
   </w:style>
-  <w:style w:type="character" w:default="1" w:styleId="Fontepargpadro">
+  <w:style w:type="character" w:default="1" w:styleId="DefaultParagraphFont">
     <w:name w:val="Default Paragraph Font"/>
     <w:uiPriority w:val="1"/>
     <w:semiHidden/>
     <w:unhideWhenUsed/>
   </w:style>
-  <w:style w:type="table" w:default="1" w:styleId="Tabelanormal">
+  <w:style w:type="table" w:default="1" w:styleId="TableNormal">
     <w:name w:val="Normal Table"/>
     <w:uiPriority w:val="99"/>
     <w:semiHidden/>
     <w:unhideWhenUsed/>
-    <w:qFormat/>
     <w:tblPr>
       <w:tblInd w:w="0" w:type="dxa"/>
       <w:tblCellMar>
@@ -11562,13 +11613,13 @@
       </w:tblCellMar>
     </w:tblPr>
   </w:style>
-  <w:style w:type="numbering" w:default="1" w:styleId="Semlista">
+  <w:style w:type="numbering" w:default="1" w:styleId="NoList">
     <w:name w:val="No List"/>
     <w:uiPriority w:val="99"/>
     <w:semiHidden/>
     <w:unhideWhenUsed/>
   </w:style>
-  <w:style w:type="paragraph" w:styleId="PargrafodaLista">
+  <w:style w:type="paragraph" w:styleId="ListParagraph">
     <w:name w:val="List Paragraph"/>
     <w:basedOn w:val="Normal"/>
     <w:uiPriority w:val="34"/>
@@ -11579,10 +11630,10 @@
       <w:contextualSpacing/>
     </w:pPr>
   </w:style>
-  <w:style w:type="paragraph" w:styleId="Textodebalo">
+  <w:style w:type="paragraph" w:styleId="BalloonText">
     <w:name w:val="Balloon Text"/>
     <w:basedOn w:val="Normal"/>
-    <w:link w:val="TextodebaloChar"/>
+    <w:link w:val="BalloonTextChar"/>
     <w:uiPriority w:val="99"/>
     <w:semiHidden/>
     <w:unhideWhenUsed/>
@@ -11596,10 +11647,242 @@
       <w:szCs w:val="16"/>
     </w:rPr>
   </w:style>
-  <w:style w:type="character" w:customStyle="1" w:styleId="TextodebaloChar">
-    <w:name w:val="Texto de balão Char"/>
-    <w:basedOn w:val="Fontepargpadro"/>
-    <w:link w:val="Textodebalo"/>
+  <w:style w:type="character" w:customStyle="1" w:styleId="BalloonTextChar">
+    <w:name w:val="Balloon Text Char"/>
+    <w:basedOn w:val="DefaultParagraphFont"/>
+    <w:link w:val="BalloonText"/>
+    <w:uiPriority w:val="99"/>
+    <w:semiHidden/>
+    <w:rsid w:val="00A149A5"/>
+    <w:rPr>
+      <w:rFonts w:ascii="Tahoma" w:hAnsi="Tahoma" w:cs="Tahoma"/>
+      <w:sz w:val="16"/>
+      <w:szCs w:val="16"/>
+    </w:rPr>
+  </w:style>
+</w:styles>
+</file>
+
+<file path=word/stylesWithEffects.xml><?xml version="1.0" encoding="utf-8"?>
+<w:styles xmlns:wpc="http://schemas.microsoft.com/office/word/2010/wordprocessingCanvas" xmlns:mo="http://schemas.microsoft.com/office/mac/office/2008/main" xmlns:mc="http://schemas.openxmlformats.org/markup-compatibility/2006" xmlns:mv="urn:schemas-microsoft-com:mac:vml" xmlns:o="urn:schemas-microsoft-com:office:office" xmlns:r="http://schemas.openxmlformats.org/officeDocument/2006/relationships" xmlns:m="http://schemas.openxmlformats.org/officeDocument/2006/math" xmlns:v="urn:schemas-microsoft-com:vml" xmlns:wp14="http://schemas.microsoft.com/office/word/2010/wordprocessingDrawing" xmlns:wp="http://schemas.openxmlformats.org/drawingml/2006/wordprocessingDrawing" xmlns:w10="urn:schemas-microsoft-com:office:word" xmlns:w="http://schemas.openxmlformats.org/wordprocessingml/2006/main" xmlns:w14="http://schemas.microsoft.com/office/word/2010/wordml" xmlns:wpg="http://schemas.microsoft.com/office/word/2010/wordprocessingGroup" xmlns:wpi="http://schemas.microsoft.com/office/word/2010/wordprocessingInk" xmlns:wne="http://schemas.microsoft.com/office/word/2006/wordml" xmlns:wps="http://schemas.microsoft.com/office/word/2010/wordprocessingShape" mc:Ignorable="w14 wp14">
+  <w:docDefaults>
+    <w:rPrDefault>
+      <w:rPr>
+        <w:rFonts w:asciiTheme="minorHAnsi" w:eastAsiaTheme="minorHAnsi" w:hAnsiTheme="minorHAnsi" w:cstheme="minorBidi"/>
+        <w:sz w:val="22"/>
+        <w:szCs w:val="22"/>
+        <w:lang w:val="pt-BR" w:eastAsia="en-US" w:bidi="ar-SA"/>
+      </w:rPr>
+    </w:rPrDefault>
+    <w:pPrDefault>
+      <w:pPr>
+        <w:spacing w:after="200" w:line="276" w:lineRule="auto"/>
+      </w:pPr>
+    </w:pPrDefault>
+  </w:docDefaults>
+  <w:latentStyles w:defLockedState="0" w:defUIPriority="99" w:defSemiHidden="1" w:defUnhideWhenUsed="1" w:defQFormat="0" w:count="276">
+    <w:lsdException w:name="Normal" w:semiHidden="0" w:uiPriority="0" w:unhideWhenUsed="0" w:qFormat="1"/>
+    <w:lsdException w:name="heading 1" w:semiHidden="0" w:uiPriority="9" w:unhideWhenUsed="0" w:qFormat="1"/>
+    <w:lsdException w:name="heading 2" w:uiPriority="9" w:qFormat="1"/>
+    <w:lsdException w:name="heading 3" w:uiPriority="9" w:qFormat="1"/>
+    <w:lsdException w:name="heading 4" w:uiPriority="9" w:qFormat="1"/>
+    <w:lsdException w:name="heading 5" w:uiPriority="9" w:qFormat="1"/>
+    <w:lsdException w:name="heading 6" w:uiPriority="9" w:qFormat="1"/>
+    <w:lsdException w:name="heading 7" w:uiPriority="9" w:qFormat="1"/>
+    <w:lsdException w:name="heading 8" w:uiPriority="9" w:qFormat="1"/>
+    <w:lsdException w:name="heading 9" w:uiPriority="9" w:qFormat="1"/>
+    <w:lsdException w:name="toc 1" w:uiPriority="39"/>
+    <w:lsdException w:name="toc 2" w:uiPriority="39"/>
+    <w:lsdException w:name="toc 3" w:uiPriority="39"/>
+    <w:lsdException w:name="toc 4" w:uiPriority="39"/>
+    <w:lsdException w:name="toc 5" w:uiPriority="39"/>
+    <w:lsdException w:name="toc 6" w:uiPriority="39"/>
+    <w:lsdException w:name="toc 7" w:uiPriority="39"/>
+    <w:lsdException w:name="toc 8" w:uiPriority="39"/>
+    <w:lsdException w:name="toc 9" w:uiPriority="39"/>
+    <w:lsdException w:name="caption" w:uiPriority="35" w:qFormat="1"/>
+    <w:lsdException w:name="Title" w:semiHidden="0" w:uiPriority="10" w:unhideWhenUsed="0" w:qFormat="1"/>
+    <w:lsdException w:name="Default Paragraph Font" w:uiPriority="1"/>
+    <w:lsdException w:name="Subtitle" w:semiHidden="0" w:uiPriority="11" w:unhideWhenUsed="0" w:qFormat="1"/>
+    <w:lsdException w:name="Strong" w:semiHidden="0" w:uiPriority="22" w:unhideWhenUsed="0" w:qFormat="1"/>
+    <w:lsdException w:name="Emphasis" w:semiHidden="0" w:uiPriority="20" w:unhideWhenUsed="0" w:qFormat="1"/>
+    <w:lsdException w:name="Table Grid" w:semiHidden="0" w:uiPriority="59" w:unhideWhenUsed="0"/>
+    <w:lsdException w:name="Placeholder Text" w:unhideWhenUsed="0"/>
+    <w:lsdException w:name="No Spacing" w:semiHidden="0" w:uiPriority="1" w:unhideWhenUsed="0" w:qFormat="1"/>
+    <w:lsdException w:name="Light Shading" w:semiHidden="0" w:uiPriority="60" w:unhideWhenUsed="0"/>
+    <w:lsdException w:name="Light List" w:semiHidden="0" w:uiPriority="61" w:unhideWhenUsed="0"/>
+    <w:lsdException w:name="Light Grid" w:semiHidden="0" w:uiPriority="62" w:unhideWhenUsed="0"/>
+    <w:lsdException w:name="Medium Shading 1" w:semiHidden="0" w:uiPriority="63" w:unhideWhenUsed="0"/>
+    <w:lsdException w:name="Medium Shading 2" w:semiHidden="0" w:uiPriority="64" w:unhideWhenUsed="0"/>
+    <w:lsdException w:name="Medium List 1" w:semiHidden="0" w:uiPriority="65" w:unhideWhenUsed="0"/>
+    <w:lsdException w:name="Medium List 2" w:semiHidden="0" w:uiPriority="66" w:unhideWhenUsed="0"/>
+    <w:lsdException w:name="Medium Grid 1" w:semiHidden="0" w:uiPriority="67" w:unhideWhenUsed="0"/>
+    <w:lsdException w:name="Medium Grid 2" w:semiHidden="0" w:uiPriority="68" w:unhideWhenUsed="0"/>
+    <w:lsdException w:name="Medium Grid 3" w:semiHidden="0" w:uiPriority="69" w:unhideWhenUsed="0"/>
+    <w:lsdException w:name="Dark List" w:semiHidden="0" w:uiPriority="70" w:unhideWhenUsed="0"/>
+    <w:lsdException w:name="Colorful Shading" w:semiHidden="0" w:uiPriority="71" w:unhideWhenUsed="0"/>
+    <w:lsdException w:name="Colorful List" w:semiHidden="0" w:uiPriority="72" w:unhideWhenUsed="0"/>
+    <w:lsdException w:name="Colorful Grid" w:semiHidden="0" w:uiPriority="73" w:unhideWhenUsed="0"/>
+    <w:lsdException w:name="Light Shading Accent 1" w:semiHidden="0" w:uiPriority="60" w:unhideWhenUsed="0"/>
+    <w:lsdException w:name="Light List Accent 1" w:semiHidden="0" w:uiPriority="61" w:unhideWhenUsed="0"/>
+    <w:lsdException w:name="Light Grid Accent 1" w:semiHidden="0" w:uiPriority="62" w:unhideWhenUsed="0"/>
+    <w:lsdException w:name="Medium Shading 1 Accent 1" w:semiHidden="0" w:uiPriority="63" w:unhideWhenUsed="0"/>
+    <w:lsdException w:name="Medium Shading 2 Accent 1" w:semiHidden="0" w:uiPriority="64" w:unhideWhenUsed="0"/>
+    <w:lsdException w:name="Medium List 1 Accent 1" w:semiHidden="0" w:uiPriority="65" w:unhideWhenUsed="0"/>
+    <w:lsdException w:name="Revision" w:unhideWhenUsed="0"/>
+    <w:lsdException w:name="List Paragraph" w:semiHidden="0" w:uiPriority="34" w:unhideWhenUsed="0" w:qFormat="1"/>
+    <w:lsdException w:name="Quote" w:semiHidden="0" w:uiPriority="29" w:unhideWhenUsed="0" w:qFormat="1"/>
+    <w:lsdException w:name="Intense Quote" w:semiHidden="0" w:uiPriority="30" w:unhideWhenUsed="0" w:qFormat="1"/>
+    <w:lsdException w:name="Medium List 2 Accent 1" w:semiHidden="0" w:uiPriority="66" w:unhideWhenUsed="0"/>
+    <w:lsdException w:name="Medium Grid 1 Accent 1" w:semiHidden="0" w:uiPriority="67" w:unhideWhenUsed="0"/>
+    <w:lsdException w:name="Medium Grid 2 Accent 1" w:semiHidden="0" w:uiPriority="68" w:unhideWhenUsed="0"/>
+    <w:lsdException w:name="Medium Grid 3 Accent 1" w:semiHidden="0" w:uiPriority="69" w:unhideWhenUsed="0"/>
+    <w:lsdException w:name="Dark List Accent 1" w:semiHidden="0" w:uiPriority="70" w:unhideWhenUsed="0"/>
+    <w:lsdException w:name="Colorful Shading Accent 1" w:semiHidden="0" w:uiPriority="71" w:unhideWhenUsed="0"/>
+    <w:lsdException w:name="Colorful List Accent 1" w:semiHidden="0" w:uiPriority="72" w:unhideWhenUsed="0"/>
+    <w:lsdException w:name="Colorful Grid Accent 1" w:semiHidden="0" w:uiPriority="73" w:unhideWhenUsed="0"/>
+    <w:lsdException w:name="Light Shading Accent 2" w:semiHidden="0" w:uiPriority="60" w:unhideWhenUsed="0"/>
+    <w:lsdException w:name="Light List Accent 2" w:semiHidden="0" w:uiPriority="61" w:unhideWhenUsed="0"/>
+    <w:lsdException w:name="Light Grid Accent 2" w:semiHidden="0" w:uiPriority="62" w:unhideWhenUsed="0"/>
+    <w:lsdException w:name="Medium Shading 1 Accent 2" w:semiHidden="0" w:uiPriority="63" w:unhideWhenUsed="0"/>
+    <w:lsdException w:name="Medium Shading 2 Accent 2" w:semiHidden="0" w:uiPriority="64" w:unhideWhenUsed="0"/>
+    <w:lsdException w:name="Medium List 1 Accent 2" w:semiHidden="0" w:uiPriority="65" w:unhideWhenUsed="0"/>
+    <w:lsdException w:name="Medium List 2 Accent 2" w:semiHidden="0" w:uiPriority="66" w:unhideWhenUsed="0"/>
+    <w:lsdException w:name="Medium Grid 1 Accent 2" w:semiHidden="0" w:uiPriority="67" w:unhideWhenUsed="0"/>
+    <w:lsdException w:name="Medium Grid 2 Accent 2" w:semiHidden="0" w:uiPriority="68" w:unhideWhenUsed="0"/>
+    <w:lsdException w:name="Medium Grid 3 Accent 2" w:semiHidden="0" w:uiPriority="69" w:unhideWhenUsed="0"/>
+    <w:lsdException w:name="Dark List Accent 2" w:semiHidden="0" w:uiPriority="70" w:unhideWhenUsed="0"/>
+    <w:lsdException w:name="Colorful Shading Accent 2" w:semiHidden="0" w:uiPriority="71" w:unhideWhenUsed="0"/>
+    <w:lsdException w:name="Colorful List Accent 2" w:semiHidden="0" w:uiPriority="72" w:unhideWhenUsed="0"/>
+    <w:lsdException w:name="Colorful Grid Accent 2" w:semiHidden="0" w:uiPriority="73" w:unhideWhenUsed="0"/>
+    <w:lsdException w:name="Light Shading Accent 3" w:semiHidden="0" w:uiPriority="60" w:unhideWhenUsed="0"/>
+    <w:lsdException w:name="Light List Accent 3" w:semiHidden="0" w:uiPriority="61" w:unhideWhenUsed="0"/>
+    <w:lsdException w:name="Light Grid Accent 3" w:semiHidden="0" w:uiPriority="62" w:unhideWhenUsed="0"/>
+    <w:lsdException w:name="Medium Shading 1 Accent 3" w:semiHidden="0" w:uiPriority="63" w:unhideWhenUsed="0"/>
+    <w:lsdException w:name="Medium Shading 2 Accent 3" w:semiHidden="0" w:uiPriority="64" w:unhideWhenUsed="0"/>
+    <w:lsdException w:name="Medium List 1 Accent 3" w:semiHidden="0" w:uiPriority="65" w:unhideWhenUsed="0"/>
+    <w:lsdException w:name="Medium List 2 Accent 3" w:semiHidden="0" w:uiPriority="66" w:unhideWhenUsed="0"/>
+    <w:lsdException w:name="Medium Grid 1 Accent 3" w:semiHidden="0" w:uiPriority="67" w:unhideWhenUsed="0"/>
+    <w:lsdException w:name="Medium Grid 2 Accent 3" w:semiHidden="0" w:uiPriority="68" w:unhideWhenUsed="0"/>
+    <w:lsdException w:name="Medium Grid 3 Accent 3" w:semiHidden="0" w:uiPriority="69" w:unhideWhenUsed="0"/>
+    <w:lsdException w:name="Dark List Accent 3" w:semiHidden="0" w:uiPriority="70" w:unhideWhenUsed="0"/>
+    <w:lsdException w:name="Colorful Shading Accent 3" w:semiHidden="0" w:uiPriority="71" w:unhideWhenUsed="0"/>
+    <w:lsdException w:name="Colorful List Accent 3" w:semiHidden="0" w:uiPriority="72" w:unhideWhenUsed="0"/>
+    <w:lsdException w:name="Colorful Grid Accent 3" w:semiHidden="0" w:uiPriority="73" w:unhideWhenUsed="0"/>
+    <w:lsdException w:name="Light Shading Accent 4" w:semiHidden="0" w:uiPriority="60" w:unhideWhenUsed="0"/>
+    <w:lsdException w:name="Light List Accent 4" w:semiHidden="0" w:uiPriority="61" w:unhideWhenUsed="0"/>
+    <w:lsdException w:name="Light Grid Accent 4" w:semiHidden="0" w:uiPriority="62" w:unhideWhenUsed="0"/>
+    <w:lsdException w:name="Medium Shading 1 Accent 4" w:semiHidden="0" w:uiPriority="63" w:unhideWhenUsed="0"/>
+    <w:lsdException w:name="Medium Shading 2 Accent 4" w:semiHidden="0" w:uiPriority="64" w:unhideWhenUsed="0"/>
+    <w:lsdException w:name="Medium List 1 Accent 4" w:semiHidden="0" w:uiPriority="65" w:unhideWhenUsed="0"/>
+    <w:lsdException w:name="Medium List 2 Accent 4" w:semiHidden="0" w:uiPriority="66" w:unhideWhenUsed="0"/>
+    <w:lsdException w:name="Medium Grid 1 Accent 4" w:semiHidden="0" w:uiPriority="67" w:unhideWhenUsed="0"/>
+    <w:lsdException w:name="Medium Grid 2 Accent 4" w:semiHidden="0" w:uiPriority="68" w:unhideWhenUsed="0"/>
+    <w:lsdException w:name="Medium Grid 3 Accent 4" w:semiHidden="0" w:uiPriority="69" w:unhideWhenUsed="0"/>
+    <w:lsdException w:name="Dark List Accent 4" w:semiHidden="0" w:uiPriority="70" w:unhideWhenUsed="0"/>
+    <w:lsdException w:name="Colorful Shading Accent 4" w:semiHidden="0" w:uiPriority="71" w:unhideWhenUsed="0"/>
+    <w:lsdException w:name="Colorful List Accent 4" w:semiHidden="0" w:uiPriority="72" w:unhideWhenUsed="0"/>
+    <w:lsdException w:name="Colorful Grid Accent 4" w:semiHidden="0" w:uiPriority="73" w:unhideWhenUsed="0"/>
+    <w:lsdException w:name="Light Shading Accent 5" w:semiHidden="0" w:uiPriority="60" w:unhideWhenUsed="0"/>
+    <w:lsdException w:name="Light List Accent 5" w:semiHidden="0" w:uiPriority="61" w:unhideWhenUsed="0"/>
+    <w:lsdException w:name="Light Grid Accent 5" w:semiHidden="0" w:uiPriority="62" w:unhideWhenUsed="0"/>
+    <w:lsdException w:name="Medium Shading 1 Accent 5" w:semiHidden="0" w:uiPriority="63" w:unhideWhenUsed="0"/>
+    <w:lsdException w:name="Medium Shading 2 Accent 5" w:semiHidden="0" w:uiPriority="64" w:unhideWhenUsed="0"/>
+    <w:lsdException w:name="Medium List 1 Accent 5" w:semiHidden="0" w:uiPriority="65" w:unhideWhenUsed="0"/>
+    <w:lsdException w:name="Medium List 2 Accent 5" w:semiHidden="0" w:uiPriority="66" w:unhideWhenUsed="0"/>
+    <w:lsdException w:name="Medium Grid 1 Accent 5" w:semiHidden="0" w:uiPriority="67" w:unhideWhenUsed="0"/>
+    <w:lsdException w:name="Medium Grid 2 Accent 5" w:semiHidden="0" w:uiPriority="68" w:unhideWhenUsed="0"/>
+    <w:lsdException w:name="Medium Grid 3 Accent 5" w:semiHidden="0" w:uiPriority="69" w:unhideWhenUsed="0"/>
+    <w:lsdException w:name="Dark List Accent 5" w:semiHidden="0" w:uiPriority="70" w:unhideWhenUsed="0"/>
+    <w:lsdException w:name="Colorful Shading Accent 5" w:semiHidden="0" w:uiPriority="71" w:unhideWhenUsed="0"/>
+    <w:lsdException w:name="Colorful List Accent 5" w:semiHidden="0" w:uiPriority="72" w:unhideWhenUsed="0"/>
+    <w:lsdException w:name="Colorful Grid Accent 5" w:semiHidden="0" w:uiPriority="73" w:unhideWhenUsed="0"/>
+    <w:lsdException w:name="Light Shading Accent 6" w:semiHidden="0" w:uiPriority="60" w:unhideWhenUsed="0"/>
+    <w:lsdException w:name="Light List Accent 6" w:semiHidden="0" w:uiPriority="61" w:unhideWhenUsed="0"/>
+    <w:lsdException w:name="Light Grid Accent 6" w:semiHidden="0" w:uiPriority="62" w:unhideWhenUsed="0"/>
+    <w:lsdException w:name="Medium Shading 1 Accent 6" w:semiHidden="0" w:uiPriority="63" w:unhideWhenUsed="0"/>
+    <w:lsdException w:name="Medium Shading 2 Accent 6" w:semiHidden="0" w:uiPriority="64" w:unhideWhenUsed="0"/>
+    <w:lsdException w:name="Medium List 1 Accent 6" w:semiHidden="0" w:uiPriority="65" w:unhideWhenUsed="0"/>
+    <w:lsdException w:name="Medium List 2 Accent 6" w:semiHidden="0" w:uiPriority="66" w:unhideWhenUsed="0"/>
+    <w:lsdException w:name="Medium Grid 1 Accent 6" w:semiHidden="0" w:uiPriority="67" w:unhideWhenUsed="0"/>
+    <w:lsdException w:name="Medium Grid 2 Accent 6" w:semiHidden="0" w:uiPriority="68" w:unhideWhenUsed="0"/>
+    <w:lsdException w:name="Medium Grid 3 Accent 6" w:semiHidden="0" w:uiPriority="69" w:unhideWhenUsed="0"/>
+    <w:lsdException w:name="Dark List Accent 6" w:semiHidden="0" w:uiPriority="70" w:unhideWhenUsed="0"/>
+    <w:lsdException w:name="Colorful Shading Accent 6" w:semiHidden="0" w:uiPriority="71" w:unhideWhenUsed="0"/>
+    <w:lsdException w:name="Colorful List Accent 6" w:semiHidden="0" w:uiPriority="72" w:unhideWhenUsed="0"/>
+    <w:lsdException w:name="Colorful Grid Accent 6" w:semiHidden="0" w:uiPriority="73" w:unhideWhenUsed="0"/>
+    <w:lsdException w:name="Subtle Emphasis" w:semiHidden="0" w:uiPriority="19" w:unhideWhenUsed="0" w:qFormat="1"/>
+    <w:lsdException w:name="Intense Emphasis" w:semiHidden="0" w:uiPriority="21" w:unhideWhenUsed="0" w:qFormat="1"/>
+    <w:lsdException w:name="Subtle Reference" w:semiHidden="0" w:uiPriority="31" w:unhideWhenUsed="0" w:qFormat="1"/>
+    <w:lsdException w:name="Intense Reference" w:semiHidden="0" w:uiPriority="32" w:unhideWhenUsed="0" w:qFormat="1"/>
+    <w:lsdException w:name="Book Title" w:semiHidden="0" w:uiPriority="33" w:unhideWhenUsed="0" w:qFormat="1"/>
+    <w:lsdException w:name="Bibliography" w:uiPriority="37"/>
+    <w:lsdException w:name="TOC Heading" w:uiPriority="39" w:qFormat="1"/>
+  </w:latentStyles>
+  <w:style w:type="paragraph" w:default="1" w:styleId="Normal">
+    <w:name w:val="Normal"/>
+    <w:qFormat/>
+    <w:rsid w:val="000B4456"/>
+  </w:style>
+  <w:style w:type="character" w:default="1" w:styleId="DefaultParagraphFont">
+    <w:name w:val="Default Paragraph Font"/>
+    <w:uiPriority w:val="1"/>
+    <w:semiHidden/>
+    <w:unhideWhenUsed/>
+  </w:style>
+  <w:style w:type="table" w:default="1" w:styleId="TableNormal">
+    <w:name w:val="Normal Table"/>
+    <w:uiPriority w:val="99"/>
+    <w:semiHidden/>
+    <w:unhideWhenUsed/>
+    <w:tblPr>
+      <w:tblInd w:w="0" w:type="dxa"/>
+      <w:tblCellMar>
+        <w:top w:w="0" w:type="dxa"/>
+        <w:left w:w="108" w:type="dxa"/>
+        <w:bottom w:w="0" w:type="dxa"/>
+        <w:right w:w="108" w:type="dxa"/>
+      </w:tblCellMar>
+    </w:tblPr>
+  </w:style>
+  <w:style w:type="numbering" w:default="1" w:styleId="NoList">
+    <w:name w:val="No List"/>
+    <w:uiPriority w:val="99"/>
+    <w:semiHidden/>
+    <w:unhideWhenUsed/>
+  </w:style>
+  <w:style w:type="paragraph" w:styleId="ListParagraph">
+    <w:name w:val="List Paragraph"/>
+    <w:basedOn w:val="Normal"/>
+    <w:uiPriority w:val="34"/>
+    <w:qFormat/>
+    <w:rsid w:val="00B5087C"/>
+    <w:pPr>
+      <w:ind w:left="720"/>
+      <w:contextualSpacing/>
+    </w:pPr>
+  </w:style>
+  <w:style w:type="paragraph" w:styleId="BalloonText">
+    <w:name w:val="Balloon Text"/>
+    <w:basedOn w:val="Normal"/>
+    <w:link w:val="BalloonTextChar"/>
+    <w:uiPriority w:val="99"/>
+    <w:semiHidden/>
+    <w:unhideWhenUsed/>
+    <w:rsid w:val="00A149A5"/>
+    <w:pPr>
+      <w:spacing w:after="0" w:line="240" w:lineRule="auto"/>
+    </w:pPr>
+    <w:rPr>
+      <w:rFonts w:ascii="Tahoma" w:hAnsi="Tahoma" w:cs="Tahoma"/>
+      <w:sz w:val="16"/>
+      <w:szCs w:val="16"/>
+    </w:rPr>
+  </w:style>
+  <w:style w:type="character" w:customStyle="1" w:styleId="BalloonTextChar">
+    <w:name w:val="Balloon Text Char"/>
+    <w:basedOn w:val="DefaultParagraphFont"/>
+    <w:link w:val="BalloonText"/>
     <w:uiPriority w:val="99"/>
     <w:semiHidden/>
     <w:rsid w:val="00A149A5"/>
@@ -11614,13 +11897,24 @@
 
 <file path=word/charts/chart1.xml><?xml version="1.0" encoding="utf-8"?>
 <c:chartSpace xmlns:c="http://schemas.openxmlformats.org/drawingml/2006/chart" xmlns:a="http://schemas.openxmlformats.org/drawingml/2006/main" xmlns:r="http://schemas.openxmlformats.org/officeDocument/2006/relationships">
-  <c:date1904 val="1"/>
-  <c:lang val="pt-BR"/>
+  <c:date1904 val="0"/>
+  <c:lang val="en-US"/>
+  <c:roundedCorners val="0"/>
+  <mc:AlternateContent xmlns:mc="http://schemas.openxmlformats.org/markup-compatibility/2006">
+    <mc:Choice xmlns:c14="http://schemas.microsoft.com/office/drawing/2007/8/2/chart" Requires="c14">
+      <c14:style val="102"/>
+    </mc:Choice>
+    <mc:Fallback>
+      <c:style val="2"/>
+    </mc:Fallback>
+  </mc:AlternateContent>
   <c:chart>
+    <c:autoTitleDeleted val="0"/>
     <c:plotArea>
       <c:layout/>
       <c:lineChart>
         <c:grouping val="standard"/>
+        <c:varyColors val="0"/>
         <c:ser>
           <c:idx val="0"/>
           <c:order val="0"/>
@@ -11696,50 +11990,51 @@
                 <c:formatCode>General</c:formatCode>
                 <c:ptCount val="14"/>
                 <c:pt idx="0">
-                  <c:v>5</c:v>
+                  <c:v>5.0</c:v>
                 </c:pt>
                 <c:pt idx="1">
-                  <c:v>4</c:v>
+                  <c:v>4.0</c:v>
                 </c:pt>
                 <c:pt idx="2">
-                  <c:v>3</c:v>
+                  <c:v>3.0</c:v>
                 </c:pt>
                 <c:pt idx="3">
-                  <c:v>3</c:v>
+                  <c:v>3.0</c:v>
                 </c:pt>
                 <c:pt idx="4">
-                  <c:v>4</c:v>
+                  <c:v>4.0</c:v>
                 </c:pt>
                 <c:pt idx="5">
-                  <c:v>3</c:v>
+                  <c:v>3.0</c:v>
                 </c:pt>
                 <c:pt idx="6">
-                  <c:v>4</c:v>
+                  <c:v>4.0</c:v>
                 </c:pt>
                 <c:pt idx="7">
-                  <c:v>5</c:v>
+                  <c:v>5.0</c:v>
                 </c:pt>
                 <c:pt idx="8">
-                  <c:v>3</c:v>
+                  <c:v>3.0</c:v>
                 </c:pt>
                 <c:pt idx="9">
-                  <c:v>3</c:v>
+                  <c:v>3.0</c:v>
                 </c:pt>
                 <c:pt idx="10">
-                  <c:v>4</c:v>
+                  <c:v>4.0</c:v>
                 </c:pt>
                 <c:pt idx="11">
-                  <c:v>5</c:v>
+                  <c:v>5.0</c:v>
                 </c:pt>
                 <c:pt idx="12">
-                  <c:v>5</c:v>
+                  <c:v>5.0</c:v>
                 </c:pt>
                 <c:pt idx="13">
-                  <c:v>4</c:v>
+                  <c:v>4.0</c:v>
                 </c:pt>
               </c:numCache>
             </c:numRef>
           </c:val>
+          <c:smooth val="0"/>
         </c:ser>
         <c:ser>
           <c:idx val="1"/>
@@ -11816,60 +12111,71 @@
                 <c:formatCode>General</c:formatCode>
                 <c:ptCount val="14"/>
                 <c:pt idx="0">
-                  <c:v>2</c:v>
+                  <c:v>2.0</c:v>
                 </c:pt>
                 <c:pt idx="1">
-                  <c:v>3</c:v>
+                  <c:v>3.0</c:v>
                 </c:pt>
                 <c:pt idx="2">
-                  <c:v>2</c:v>
+                  <c:v>2.0</c:v>
                 </c:pt>
                 <c:pt idx="3">
-                  <c:v>3</c:v>
+                  <c:v>3.0</c:v>
                 </c:pt>
                 <c:pt idx="4">
-                  <c:v>4</c:v>
+                  <c:v>4.0</c:v>
                 </c:pt>
                 <c:pt idx="5">
-                  <c:v>3</c:v>
+                  <c:v>3.0</c:v>
                 </c:pt>
                 <c:pt idx="6">
-                  <c:v>4</c:v>
+                  <c:v>4.0</c:v>
                 </c:pt>
                 <c:pt idx="7">
-                  <c:v>4</c:v>
+                  <c:v>4.0</c:v>
                 </c:pt>
                 <c:pt idx="8">
-                  <c:v>3</c:v>
+                  <c:v>3.0</c:v>
                 </c:pt>
                 <c:pt idx="9">
-                  <c:v>3</c:v>
+                  <c:v>3.0</c:v>
                 </c:pt>
                 <c:pt idx="10">
-                  <c:v>4</c:v>
+                  <c:v>4.0</c:v>
                 </c:pt>
                 <c:pt idx="11">
-                  <c:v>5</c:v>
+                  <c:v>5.0</c:v>
                 </c:pt>
                 <c:pt idx="12">
-                  <c:v>3</c:v>
+                  <c:v>3.0</c:v>
                 </c:pt>
                 <c:pt idx="13">
-                  <c:v>2</c:v>
+                  <c:v>2.0</c:v>
                 </c:pt>
               </c:numCache>
             </c:numRef>
           </c:val>
+          <c:smooth val="0"/>
         </c:ser>
+        <c:dLbls>
+          <c:showLegendKey val="0"/>
+          <c:showVal val="0"/>
+          <c:showCatName val="0"/>
+          <c:showSerName val="0"/>
+          <c:showPercent val="0"/>
+          <c:showBubbleSize val="0"/>
+        </c:dLbls>
         <c:marker val="1"/>
-        <c:axId val="41715968"/>
-        <c:axId val="93202304"/>
+        <c:smooth val="0"/>
+        <c:axId val="1805601272"/>
+        <c:axId val="1807121208"/>
       </c:lineChart>
       <c:catAx>
-        <c:axId val="41715968"/>
+        <c:axId val="1805601272"/>
         <c:scaling>
           <c:orientation val="minMax"/>
         </c:scaling>
+        <c:delete val="0"/>
         <c:axPos val="b"/>
         <c:title>
           <c:tx>
@@ -11887,21 +12193,27 @@
               </a:p>
             </c:rich>
           </c:tx>
+          <c:layout/>
+          <c:overlay val="0"/>
         </c:title>
+        <c:majorTickMark val="out"/>
+        <c:minorTickMark val="none"/>
         <c:tickLblPos val="nextTo"/>
-        <c:crossAx val="93202304"/>
+        <c:crossAx val="1807121208"/>
         <c:crosses val="autoZero"/>
         <c:auto val="1"/>
         <c:lblAlgn val="ctr"/>
         <c:lblOffset val="100"/>
+        <c:noMultiLvlLbl val="0"/>
       </c:catAx>
       <c:valAx>
-        <c:axId val="93202304"/>
+        <c:axId val="1807121208"/>
         <c:scaling>
           <c:orientation val="minMax"/>
-          <c:max val="6"/>
-          <c:min val="1"/>
+          <c:max val="6.0"/>
+          <c:min val="1.0"/>
         </c:scaling>
+        <c:delete val="0"/>
         <c:axPos val="l"/>
         <c:majorGridlines/>
         <c:title>
@@ -11920,19 +12232,27 @@
               </a:p>
             </c:rich>
           </c:tx>
+          <c:layout/>
+          <c:overlay val="0"/>
         </c:title>
         <c:numFmt formatCode="General" sourceLinked="1"/>
+        <c:majorTickMark val="out"/>
+        <c:minorTickMark val="none"/>
         <c:tickLblPos val="nextTo"/>
-        <c:crossAx val="41715968"/>
+        <c:crossAx val="1805601272"/>
         <c:crosses val="autoZero"/>
         <c:crossBetween val="between"/>
-        <c:majorUnit val="1"/>
+        <c:majorUnit val="1.0"/>
       </c:valAx>
     </c:plotArea>
     <c:legend>
       <c:legendPos val="r"/>
+      <c:layout/>
+      <c:overlay val="0"/>
     </c:legend>
     <c:plotVisOnly val="1"/>
+    <c:dispBlanksAs val="gap"/>
+    <c:showDLblsOverMax val="0"/>
   </c:chart>
   <c:spPr>
     <a:ln>
@@ -11949,10 +12269,12 @@
           <a:cs typeface="Times New Roman" pitchFamily="18" charset="0"/>
         </a:defRPr>
       </a:pPr>
-      <a:endParaRPr lang="pt-BR"/>
+      <a:endParaRPr lang="en-US"/>
     </a:p>
   </c:txPr>
-  <c:externalData r:id="rId1"/>
+  <c:externalData r:id="rId1">
+    <c:autoUpdate val="0"/>
+  </c:externalData>
 </c:chartSpace>
 </file>
 

</xml_diff>

<commit_message>
Acerto no nome da Carolina na capa
</commit_message>
<xml_diff>
--- a/O Ambiente Econômico e a Gestão Estratégica dos Negócios/Exercicios/Planejamento e Gestão Estratégica_Trabalho Final.docx
+++ b/O Ambiente Econômico e a Gestão Estratégica dos Negócios/Exercicios/Planejamento e Gestão Estratégica_Trabalho Final.docx
@@ -1,6 +1,6 @@
 
 <file path=word/document.xml><?xml version="1.0" encoding="utf-8"?>
-<w:document xmlns:wpc="http://schemas.microsoft.com/office/word/2010/wordprocessingCanvas" xmlns:mo="http://schemas.microsoft.com/office/mac/office/2008/main" xmlns:mc="http://schemas.openxmlformats.org/markup-compatibility/2006" xmlns:mv="urn:schemas-microsoft-com:mac:vml" xmlns:o="urn:schemas-microsoft-com:office:office" xmlns:r="http://schemas.openxmlformats.org/officeDocument/2006/relationships" xmlns:m="http://schemas.openxmlformats.org/officeDocument/2006/math" xmlns:v="urn:schemas-microsoft-com:vml" xmlns:wp14="http://schemas.microsoft.com/office/word/2010/wordprocessingDrawing" xmlns:wp="http://schemas.openxmlformats.org/drawingml/2006/wordprocessingDrawing" xmlns:w10="urn:schemas-microsoft-com:office:word" xmlns:w="http://schemas.openxmlformats.org/wordprocessingml/2006/main" xmlns:w14="http://schemas.microsoft.com/office/word/2010/wordml" xmlns:wpg="http://schemas.microsoft.com/office/word/2010/wordprocessingGroup" xmlns:wpi="http://schemas.microsoft.com/office/word/2010/wordprocessingInk" xmlns:wne="http://schemas.microsoft.com/office/word/2006/wordml" xmlns:wps="http://schemas.microsoft.com/office/word/2010/wordprocessingShape" mc:Ignorable="w14 wp14">
+<w:document xmlns:wpc="http://schemas.microsoft.com/office/word/2010/wordprocessingCanvas" xmlns:mc="http://schemas.openxmlformats.org/markup-compatibility/2006" xmlns:o="urn:schemas-microsoft-com:office:office" xmlns:r="http://schemas.openxmlformats.org/officeDocument/2006/relationships" xmlns:m="http://schemas.openxmlformats.org/officeDocument/2006/math" xmlns:v="urn:schemas-microsoft-com:vml" xmlns:wp14="http://schemas.microsoft.com/office/word/2010/wordprocessingDrawing" xmlns:wp="http://schemas.openxmlformats.org/drawingml/2006/wordprocessingDrawing" xmlns:w10="urn:schemas-microsoft-com:office:word" xmlns:w="http://schemas.openxmlformats.org/wordprocessingml/2006/main" xmlns:w14="http://schemas.microsoft.com/office/word/2010/wordml" xmlns:wpg="http://schemas.microsoft.com/office/word/2010/wordprocessingGroup" xmlns:wpi="http://schemas.microsoft.com/office/word/2010/wordprocessingInk" xmlns:wne="http://schemas.microsoft.com/office/word/2006/wordml" xmlns:wps="http://schemas.microsoft.com/office/word/2010/wordprocessingShape" mc:Ignorable="w14 wp14">
   <w:body>
     <w:p>
       <w:pPr>
@@ -213,7 +213,18 @@
           <w:sz w:val="28"/>
           <w:szCs w:val="28"/>
         </w:rPr>
-        <w:t>Caronlina Scudeler</w:t>
+        <w:t>Caro</w:t>
+      </w:r>
+      <w:bookmarkStart w:id="0" w:name="_GoBack"/>
+      <w:bookmarkEnd w:id="0"/>
+      <w:r>
+        <w:rPr>
+          <w:rFonts w:ascii="Times New Roman" w:hAnsi="Times New Roman" w:cs="Times New Roman"/>
+          <w:b/>
+          <w:sz w:val="28"/>
+          <w:szCs w:val="28"/>
+        </w:rPr>
+        <w:t>lina Scudeler</w:t>
       </w:r>
     </w:p>
     <w:p>
@@ -716,7 +727,7 @@
     </w:p>
     <w:p>
       <w:pPr>
-        <w:pStyle w:val="ListParagraph"/>
+        <w:pStyle w:val="PargrafodaLista"/>
         <w:numPr>
           <w:ilvl w:val="0"/>
           <w:numId w:val="1"/>
@@ -2577,7 +2588,7 @@
     </w:p>
     <w:p>
       <w:pPr>
-        <w:pStyle w:val="ListParagraph"/>
+        <w:pStyle w:val="PargrafodaLista"/>
         <w:numPr>
           <w:ilvl w:val="0"/>
           <w:numId w:val="1"/>
@@ -4614,7 +4625,7 @@
     </w:p>
     <w:p>
       <w:pPr>
-        <w:pStyle w:val="ListParagraph"/>
+        <w:pStyle w:val="PargrafodaLista"/>
         <w:numPr>
           <w:ilvl w:val="0"/>
           <w:numId w:val="1"/>
@@ -4659,7 +4670,7 @@
     </w:p>
     <w:p>
       <w:pPr>
-        <w:pStyle w:val="ListParagraph"/>
+        <w:pStyle w:val="PargrafodaLista"/>
         <w:numPr>
           <w:ilvl w:val="0"/>
           <w:numId w:val="3"/>
@@ -4683,7 +4694,7 @@
     </w:p>
     <w:p>
       <w:pPr>
-        <w:pStyle w:val="ListParagraph"/>
+        <w:pStyle w:val="PargrafodaLista"/>
         <w:numPr>
           <w:ilvl w:val="0"/>
           <w:numId w:val="3"/>
@@ -4707,7 +4718,7 @@
     </w:p>
     <w:p>
       <w:pPr>
-        <w:pStyle w:val="ListParagraph"/>
+        <w:pStyle w:val="PargrafodaLista"/>
         <w:numPr>
           <w:ilvl w:val="0"/>
           <w:numId w:val="3"/>
@@ -8693,7 +8704,7 @@
           <w:noProof/>
           <w:sz w:val="24"/>
           <w:szCs w:val="24"/>
-          <w:lang w:val="en-US"/>
+          <w:lang w:eastAsia="pt-BR"/>
         </w:rPr>
         <w:drawing>
           <wp:inline distT="0" distB="0" distL="0" distR="0">
@@ -8859,17 +8870,7 @@
                 <w:sz w:val="20"/>
                 <w:szCs w:val="20"/>
               </w:rPr>
-              <w:t>e</w:t>
-            </w:r>
-            <w:bookmarkStart w:id="0" w:name="_GoBack"/>
-            <w:bookmarkEnd w:id="0"/>
-            <w:r>
-              <w:rPr>
-                <w:rFonts w:ascii="Times New Roman" w:hAnsi="Times New Roman" w:cs="Times New Roman"/>
-                <w:sz w:val="20"/>
-                <w:szCs w:val="20"/>
-              </w:rPr>
-              <w:t xml:space="preserve"> competitividade (tecnologia</w:t>
+              <w:t>e competitividade (tecnologia</w:t>
             </w:r>
             <w:r>
               <w:rPr>
@@ -8909,7 +8910,7 @@
     </w:tbl>
     <w:p>
       <w:pPr>
-        <w:pStyle w:val="ListParagraph"/>
+        <w:pStyle w:val="PargrafodaLista"/>
         <w:numPr>
           <w:ilvl w:val="0"/>
           <w:numId w:val="1"/>
@@ -10693,7 +10694,7 @@
     </w:p>
     <w:p>
       <w:pPr>
-        <w:pStyle w:val="ListParagraph"/>
+        <w:pStyle w:val="PargrafodaLista"/>
         <w:numPr>
           <w:ilvl w:val="0"/>
           <w:numId w:val="1"/>
@@ -10933,7 +10934,7 @@
 </file>
 
 <file path=word/numbering.xml><?xml version="1.0" encoding="utf-8"?>
-<w:numbering xmlns:wpc="http://schemas.microsoft.com/office/word/2010/wordprocessingCanvas" xmlns:mo="http://schemas.microsoft.com/office/mac/office/2008/main" xmlns:mc="http://schemas.openxmlformats.org/markup-compatibility/2006" xmlns:mv="urn:schemas-microsoft-com:mac:vml" xmlns:o="urn:schemas-microsoft-com:office:office" xmlns:r="http://schemas.openxmlformats.org/officeDocument/2006/relationships" xmlns:m="http://schemas.openxmlformats.org/officeDocument/2006/math" xmlns:v="urn:schemas-microsoft-com:vml" xmlns:wp14="http://schemas.microsoft.com/office/word/2010/wordprocessingDrawing" xmlns:wp="http://schemas.openxmlformats.org/drawingml/2006/wordprocessingDrawing" xmlns:w10="urn:schemas-microsoft-com:office:word" xmlns:w="http://schemas.openxmlformats.org/wordprocessingml/2006/main" xmlns:w14="http://schemas.microsoft.com/office/word/2010/wordml" xmlns:wpg="http://schemas.microsoft.com/office/word/2010/wordprocessingGroup" xmlns:wpi="http://schemas.microsoft.com/office/word/2010/wordprocessingInk" xmlns:wne="http://schemas.microsoft.com/office/word/2006/wordml" xmlns:wps="http://schemas.microsoft.com/office/word/2010/wordprocessingShape" mc:Ignorable="w14 wp14">
+<w:numbering xmlns:wpc="http://schemas.microsoft.com/office/word/2010/wordprocessingCanvas" xmlns:mc="http://schemas.openxmlformats.org/markup-compatibility/2006" xmlns:o="urn:schemas-microsoft-com:office:office" xmlns:r="http://schemas.openxmlformats.org/officeDocument/2006/relationships" xmlns:m="http://schemas.openxmlformats.org/officeDocument/2006/math" xmlns:v="urn:schemas-microsoft-com:vml" xmlns:wp14="http://schemas.microsoft.com/office/word/2010/wordprocessingDrawing" xmlns:wp="http://schemas.openxmlformats.org/drawingml/2006/wordprocessingDrawing" xmlns:w10="urn:schemas-microsoft-com:office:word" xmlns:w="http://schemas.openxmlformats.org/wordprocessingml/2006/main" xmlns:w14="http://schemas.microsoft.com/office/word/2010/wordml" xmlns:wpg="http://schemas.microsoft.com/office/word/2010/wordprocessingGroup" xmlns:wpi="http://schemas.microsoft.com/office/word/2010/wordprocessingInk" xmlns:wne="http://schemas.microsoft.com/office/word/2006/wordml" xmlns:wps="http://schemas.microsoft.com/office/word/2010/wordprocessingShape" mc:Ignorable="w14 wp14">
   <w:abstractNum w:abstractNumId="0">
     <w:nsid w:val="2E1D5B83"/>
     <w:multiLevelType w:val="hybridMultilevel"/>
@@ -11448,7 +11449,7 @@
       </w:pPr>
     </w:pPrDefault>
   </w:docDefaults>
-  <w:latentStyles w:defLockedState="0" w:defUIPriority="99" w:defSemiHidden="1" w:defUnhideWhenUsed="1" w:defQFormat="0" w:count="276">
+  <w:latentStyles w:defLockedState="0" w:defUIPriority="99" w:defSemiHidden="1" w:defUnhideWhenUsed="1" w:defQFormat="0" w:count="267">
     <w:lsdException w:name="Normal" w:semiHidden="0" w:uiPriority="0" w:unhideWhenUsed="0" w:qFormat="1"/>
     <w:lsdException w:name="heading 1" w:semiHidden="0" w:uiPriority="9" w:unhideWhenUsed="0" w:qFormat="1"/>
     <w:lsdException w:name="heading 2" w:uiPriority="9" w:qFormat="1"/>
@@ -11592,13 +11593,13 @@
     <w:qFormat/>
     <w:rsid w:val="000B4456"/>
   </w:style>
-  <w:style w:type="character" w:default="1" w:styleId="DefaultParagraphFont">
+  <w:style w:type="character" w:default="1" w:styleId="Fontepargpadro">
     <w:name w:val="Default Paragraph Font"/>
     <w:uiPriority w:val="1"/>
     <w:semiHidden/>
     <w:unhideWhenUsed/>
   </w:style>
-  <w:style w:type="table" w:default="1" w:styleId="TableNormal">
+  <w:style w:type="table" w:default="1" w:styleId="Tabelanormal">
     <w:name w:val="Normal Table"/>
     <w:uiPriority w:val="99"/>
     <w:semiHidden/>
@@ -11613,13 +11614,13 @@
       </w:tblCellMar>
     </w:tblPr>
   </w:style>
-  <w:style w:type="numbering" w:default="1" w:styleId="NoList">
+  <w:style w:type="numbering" w:default="1" w:styleId="Semlista">
     <w:name w:val="No List"/>
     <w:uiPriority w:val="99"/>
     <w:semiHidden/>
     <w:unhideWhenUsed/>
   </w:style>
-  <w:style w:type="paragraph" w:styleId="ListParagraph">
+  <w:style w:type="paragraph" w:styleId="PargrafodaLista">
     <w:name w:val="List Paragraph"/>
     <w:basedOn w:val="Normal"/>
     <w:uiPriority w:val="34"/>
@@ -11630,10 +11631,10 @@
       <w:contextualSpacing/>
     </w:pPr>
   </w:style>
-  <w:style w:type="paragraph" w:styleId="BalloonText">
+  <w:style w:type="paragraph" w:styleId="Textodebalo">
     <w:name w:val="Balloon Text"/>
     <w:basedOn w:val="Normal"/>
-    <w:link w:val="BalloonTextChar"/>
+    <w:link w:val="TextodebaloChar"/>
     <w:uiPriority w:val="99"/>
     <w:semiHidden/>
     <w:unhideWhenUsed/>
@@ -11647,10 +11648,10 @@
       <w:szCs w:val="16"/>
     </w:rPr>
   </w:style>
-  <w:style w:type="character" w:customStyle="1" w:styleId="BalloonTextChar">
-    <w:name w:val="Balloon Text Char"/>
-    <w:basedOn w:val="DefaultParagraphFont"/>
-    <w:link w:val="BalloonText"/>
+  <w:style w:type="character" w:customStyle="1" w:styleId="TextodebaloChar">
+    <w:name w:val="Texto de balão Char"/>
+    <w:basedOn w:val="Fontepargpadro"/>
+    <w:link w:val="Textodebalo"/>
     <w:uiPriority w:val="99"/>
     <w:semiHidden/>
     <w:rsid w:val="00A149A5"/>
@@ -11664,7 +11665,7 @@
 </file>
 
 <file path=word/stylesWithEffects.xml><?xml version="1.0" encoding="utf-8"?>
-<w:styles xmlns:wpc="http://schemas.microsoft.com/office/word/2010/wordprocessingCanvas" xmlns:mo="http://schemas.microsoft.com/office/mac/office/2008/main" xmlns:mc="http://schemas.openxmlformats.org/markup-compatibility/2006" xmlns:mv="urn:schemas-microsoft-com:mac:vml" xmlns:o="urn:schemas-microsoft-com:office:office" xmlns:r="http://schemas.openxmlformats.org/officeDocument/2006/relationships" xmlns:m="http://schemas.openxmlformats.org/officeDocument/2006/math" xmlns:v="urn:schemas-microsoft-com:vml" xmlns:wp14="http://schemas.microsoft.com/office/word/2010/wordprocessingDrawing" xmlns:wp="http://schemas.openxmlformats.org/drawingml/2006/wordprocessingDrawing" xmlns:w10="urn:schemas-microsoft-com:office:word" xmlns:w="http://schemas.openxmlformats.org/wordprocessingml/2006/main" xmlns:w14="http://schemas.microsoft.com/office/word/2010/wordml" xmlns:wpg="http://schemas.microsoft.com/office/word/2010/wordprocessingGroup" xmlns:wpi="http://schemas.microsoft.com/office/word/2010/wordprocessingInk" xmlns:wne="http://schemas.microsoft.com/office/word/2006/wordml" xmlns:wps="http://schemas.microsoft.com/office/word/2010/wordprocessingShape" mc:Ignorable="w14 wp14">
+<w:styles xmlns:wpc="http://schemas.microsoft.com/office/word/2010/wordprocessingCanvas" xmlns:mc="http://schemas.openxmlformats.org/markup-compatibility/2006" xmlns:o="urn:schemas-microsoft-com:office:office" xmlns:r="http://schemas.openxmlformats.org/officeDocument/2006/relationships" xmlns:m="http://schemas.openxmlformats.org/officeDocument/2006/math" xmlns:v="urn:schemas-microsoft-com:vml" xmlns:wp14="http://schemas.microsoft.com/office/word/2010/wordprocessingDrawing" xmlns:wp="http://schemas.openxmlformats.org/drawingml/2006/wordprocessingDrawing" xmlns:w10="urn:schemas-microsoft-com:office:word" xmlns:w="http://schemas.openxmlformats.org/wordprocessingml/2006/main" xmlns:w14="http://schemas.microsoft.com/office/word/2010/wordml" xmlns:wpg="http://schemas.microsoft.com/office/word/2010/wordprocessingGroup" xmlns:wpi="http://schemas.microsoft.com/office/word/2010/wordprocessingInk" xmlns:wne="http://schemas.microsoft.com/office/word/2006/wordml" xmlns:wps="http://schemas.microsoft.com/office/word/2010/wordprocessingShape" mc:Ignorable="w14 wp14">
   <w:docDefaults>
     <w:rPrDefault>
       <w:rPr>
@@ -11680,7 +11681,7 @@
       </w:pPr>
     </w:pPrDefault>
   </w:docDefaults>
-  <w:latentStyles w:defLockedState="0" w:defUIPriority="99" w:defSemiHidden="1" w:defUnhideWhenUsed="1" w:defQFormat="0" w:count="276">
+  <w:latentStyles w:defLockedState="0" w:defUIPriority="99" w:defSemiHidden="1" w:defUnhideWhenUsed="1" w:defQFormat="0" w:count="267">
     <w:lsdException w:name="Normal" w:semiHidden="0" w:uiPriority="0" w:unhideWhenUsed="0" w:qFormat="1"/>
     <w:lsdException w:name="heading 1" w:semiHidden="0" w:uiPriority="9" w:unhideWhenUsed="0" w:qFormat="1"/>
     <w:lsdException w:name="heading 2" w:uiPriority="9" w:qFormat="1"/>
@@ -11824,13 +11825,13 @@
     <w:qFormat/>
     <w:rsid w:val="000B4456"/>
   </w:style>
-  <w:style w:type="character" w:default="1" w:styleId="DefaultParagraphFont">
+  <w:style w:type="character" w:default="1" w:styleId="Fontepargpadro">
     <w:name w:val="Default Paragraph Font"/>
     <w:uiPriority w:val="1"/>
     <w:semiHidden/>
     <w:unhideWhenUsed/>
   </w:style>
-  <w:style w:type="table" w:default="1" w:styleId="TableNormal">
+  <w:style w:type="table" w:default="1" w:styleId="Tabelanormal">
     <w:name w:val="Normal Table"/>
     <w:uiPriority w:val="99"/>
     <w:semiHidden/>
@@ -11845,13 +11846,13 @@
       </w:tblCellMar>
     </w:tblPr>
   </w:style>
-  <w:style w:type="numbering" w:default="1" w:styleId="NoList">
+  <w:style w:type="numbering" w:default="1" w:styleId="Semlista">
     <w:name w:val="No List"/>
     <w:uiPriority w:val="99"/>
     <w:semiHidden/>
     <w:unhideWhenUsed/>
   </w:style>
-  <w:style w:type="paragraph" w:styleId="ListParagraph">
+  <w:style w:type="paragraph" w:styleId="PargrafodaLista">
     <w:name w:val="List Paragraph"/>
     <w:basedOn w:val="Normal"/>
     <w:uiPriority w:val="34"/>
@@ -11862,10 +11863,10 @@
       <w:contextualSpacing/>
     </w:pPr>
   </w:style>
-  <w:style w:type="paragraph" w:styleId="BalloonText">
+  <w:style w:type="paragraph" w:styleId="Textodebalo">
     <w:name w:val="Balloon Text"/>
     <w:basedOn w:val="Normal"/>
-    <w:link w:val="BalloonTextChar"/>
+    <w:link w:val="TextodebaloChar"/>
     <w:uiPriority w:val="99"/>
     <w:semiHidden/>
     <w:unhideWhenUsed/>
@@ -11879,10 +11880,10 @@
       <w:szCs w:val="16"/>
     </w:rPr>
   </w:style>
-  <w:style w:type="character" w:customStyle="1" w:styleId="BalloonTextChar">
-    <w:name w:val="Balloon Text Char"/>
-    <w:basedOn w:val="DefaultParagraphFont"/>
-    <w:link w:val="BalloonText"/>
+  <w:style w:type="character" w:customStyle="1" w:styleId="TextodebaloChar">
+    <w:name w:val="Texto de balão Char"/>
+    <w:basedOn w:val="Fontepargpadro"/>
+    <w:link w:val="Textodebalo"/>
     <w:uiPriority w:val="99"/>
     <w:semiHidden/>
     <w:rsid w:val="00A149A5"/>
@@ -11898,7 +11899,7 @@
 <file path=word/charts/chart1.xml><?xml version="1.0" encoding="utf-8"?>
 <c:chartSpace xmlns:c="http://schemas.openxmlformats.org/drawingml/2006/chart" xmlns:a="http://schemas.openxmlformats.org/drawingml/2006/main" xmlns:r="http://schemas.openxmlformats.org/officeDocument/2006/relationships">
   <c:date1904 val="0"/>
-  <c:lang val="en-US"/>
+  <c:lang val="pt-BR"/>
   <c:roundedCorners val="0"/>
   <mc:AlternateContent xmlns:mc="http://schemas.openxmlformats.org/markup-compatibility/2006">
     <mc:Choice xmlns:c14="http://schemas.microsoft.com/office/drawing/2007/8/2/chart" Requires="c14">
@@ -11990,46 +11991,46 @@
                 <c:formatCode>General</c:formatCode>
                 <c:ptCount val="14"/>
                 <c:pt idx="0">
-                  <c:v>5.0</c:v>
+                  <c:v>5</c:v>
                 </c:pt>
                 <c:pt idx="1">
-                  <c:v>4.0</c:v>
+                  <c:v>4</c:v>
                 </c:pt>
                 <c:pt idx="2">
-                  <c:v>3.0</c:v>
+                  <c:v>3</c:v>
                 </c:pt>
                 <c:pt idx="3">
-                  <c:v>3.0</c:v>
+                  <c:v>3</c:v>
                 </c:pt>
                 <c:pt idx="4">
-                  <c:v>4.0</c:v>
+                  <c:v>4</c:v>
                 </c:pt>
                 <c:pt idx="5">
-                  <c:v>3.0</c:v>
+                  <c:v>3</c:v>
                 </c:pt>
                 <c:pt idx="6">
-                  <c:v>4.0</c:v>
+                  <c:v>4</c:v>
                 </c:pt>
                 <c:pt idx="7">
-                  <c:v>5.0</c:v>
+                  <c:v>5</c:v>
                 </c:pt>
                 <c:pt idx="8">
-                  <c:v>3.0</c:v>
+                  <c:v>3</c:v>
                 </c:pt>
                 <c:pt idx="9">
-                  <c:v>3.0</c:v>
+                  <c:v>3</c:v>
                 </c:pt>
                 <c:pt idx="10">
-                  <c:v>4.0</c:v>
+                  <c:v>4</c:v>
                 </c:pt>
                 <c:pt idx="11">
-                  <c:v>5.0</c:v>
+                  <c:v>5</c:v>
                 </c:pt>
                 <c:pt idx="12">
-                  <c:v>5.0</c:v>
+                  <c:v>5</c:v>
                 </c:pt>
                 <c:pt idx="13">
-                  <c:v>4.0</c:v>
+                  <c:v>4</c:v>
                 </c:pt>
               </c:numCache>
             </c:numRef>
@@ -12111,46 +12112,46 @@
                 <c:formatCode>General</c:formatCode>
                 <c:ptCount val="14"/>
                 <c:pt idx="0">
-                  <c:v>2.0</c:v>
+                  <c:v>2</c:v>
                 </c:pt>
                 <c:pt idx="1">
-                  <c:v>3.0</c:v>
+                  <c:v>3</c:v>
                 </c:pt>
                 <c:pt idx="2">
-                  <c:v>2.0</c:v>
+                  <c:v>2</c:v>
                 </c:pt>
                 <c:pt idx="3">
-                  <c:v>3.0</c:v>
+                  <c:v>3</c:v>
                 </c:pt>
                 <c:pt idx="4">
-                  <c:v>4.0</c:v>
+                  <c:v>4</c:v>
                 </c:pt>
                 <c:pt idx="5">
-                  <c:v>3.0</c:v>
+                  <c:v>3</c:v>
                 </c:pt>
                 <c:pt idx="6">
-                  <c:v>4.0</c:v>
+                  <c:v>4</c:v>
                 </c:pt>
                 <c:pt idx="7">
-                  <c:v>4.0</c:v>
+                  <c:v>4</c:v>
                 </c:pt>
                 <c:pt idx="8">
-                  <c:v>3.0</c:v>
+                  <c:v>3</c:v>
                 </c:pt>
                 <c:pt idx="9">
-                  <c:v>3.0</c:v>
+                  <c:v>3</c:v>
                 </c:pt>
                 <c:pt idx="10">
-                  <c:v>4.0</c:v>
+                  <c:v>4</c:v>
                 </c:pt>
                 <c:pt idx="11">
-                  <c:v>5.0</c:v>
+                  <c:v>5</c:v>
                 </c:pt>
                 <c:pt idx="12">
-                  <c:v>3.0</c:v>
+                  <c:v>3</c:v>
                 </c:pt>
                 <c:pt idx="13">
-                  <c:v>2.0</c:v>
+                  <c:v>2</c:v>
                 </c:pt>
               </c:numCache>
             </c:numRef>
@@ -12167,11 +12168,11 @@
         </c:dLbls>
         <c:marker val="1"/>
         <c:smooth val="0"/>
-        <c:axId val="1805601272"/>
-        <c:axId val="1807121208"/>
+        <c:axId val="43652608"/>
+        <c:axId val="43654528"/>
       </c:lineChart>
       <c:catAx>
-        <c:axId val="1805601272"/>
+        <c:axId val="43652608"/>
         <c:scaling>
           <c:orientation val="minMax"/>
         </c:scaling>
@@ -12193,13 +12194,12 @@
               </a:p>
             </c:rich>
           </c:tx>
-          <c:layout/>
           <c:overlay val="0"/>
         </c:title>
         <c:majorTickMark val="out"/>
         <c:minorTickMark val="none"/>
         <c:tickLblPos val="nextTo"/>
-        <c:crossAx val="1807121208"/>
+        <c:crossAx val="43654528"/>
         <c:crosses val="autoZero"/>
         <c:auto val="1"/>
         <c:lblAlgn val="ctr"/>
@@ -12207,11 +12207,11 @@
         <c:noMultiLvlLbl val="0"/>
       </c:catAx>
       <c:valAx>
-        <c:axId val="1807121208"/>
+        <c:axId val="43654528"/>
         <c:scaling>
           <c:orientation val="minMax"/>
-          <c:max val="6.0"/>
-          <c:min val="1.0"/>
+          <c:max val="6"/>
+          <c:min val="1"/>
         </c:scaling>
         <c:delete val="0"/>
         <c:axPos val="l"/>
@@ -12232,22 +12232,20 @@
               </a:p>
             </c:rich>
           </c:tx>
-          <c:layout/>
           <c:overlay val="0"/>
         </c:title>
         <c:numFmt formatCode="General" sourceLinked="1"/>
         <c:majorTickMark val="out"/>
         <c:minorTickMark val="none"/>
         <c:tickLblPos val="nextTo"/>
-        <c:crossAx val="1805601272"/>
+        <c:crossAx val="43652608"/>
         <c:crosses val="autoZero"/>
         <c:crossBetween val="between"/>
-        <c:majorUnit val="1.0"/>
+        <c:majorUnit val="1"/>
       </c:valAx>
     </c:plotArea>
     <c:legend>
       <c:legendPos val="r"/>
-      <c:layout/>
       <c:overlay val="0"/>
     </c:legend>
     <c:plotVisOnly val="1"/>
@@ -12269,7 +12267,7 @@
           <a:cs typeface="Times New Roman" pitchFamily="18" charset="0"/>
         </a:defRPr>
       </a:pPr>
-      <a:endParaRPr lang="en-US"/>
+      <a:endParaRPr lang="pt-BR"/>
     </a:p>
   </c:txPr>
   <c:externalData r:id="rId1">

</xml_diff>